<commit_message>
Updated ReadMe, report and notebook
</commit_message>
<xml_diff>
--- a/Report.docx
+++ b/Report.docx
@@ -1,6 +1,6 @@
 
 <file path=word/document.xml><?xml version="1.0" encoding="utf-8"?>
-<w:document xmlns:wpc="http://schemas.microsoft.com/office/word/2010/wordprocessingCanvas" xmlns:cx="http://schemas.microsoft.com/office/drawing/2014/chartex" xmlns:cx1="http://schemas.microsoft.com/office/drawing/2015/9/8/chartex" xmlns:cx2="http://schemas.microsoft.com/office/drawing/2015/10/21/chartex" xmlns:cx3="http://schemas.microsoft.com/office/drawing/2016/5/9/chartex" xmlns:cx4="http://schemas.microsoft.com/office/drawing/2016/5/10/chartex" xmlns:cx5="http://schemas.microsoft.com/office/drawing/2016/5/11/chartex" xmlns:cx6="http://schemas.microsoft.com/office/drawing/2016/5/12/chartex" xmlns:cx7="http://schemas.microsoft.com/office/drawing/2016/5/13/chartex" xmlns:cx8="http://schemas.microsoft.com/office/drawing/2016/5/14/chartex" xmlns:mc="http://schemas.openxmlformats.org/markup-compatibility/2006" xmlns:aink="http://schemas.microsoft.com/office/drawing/2016/ink" xmlns:am3d="http://schemas.microsoft.com/office/drawing/2017/model3d" xmlns:o="urn:schemas-microsoft-com:office:office" xmlns:oel="http://schemas.microsoft.com/office/2019/extlst" xmlns:r="http://schemas.openxmlformats.org/officeDocument/2006/relationships" xmlns:m="http://schemas.openxmlformats.org/officeDocument/2006/math" xmlns:v="urn:schemas-microsoft-com:vml" xmlns:wp14="http://schemas.microsoft.com/office/word/2010/wordprocessingDrawing" xmlns:wp="http://schemas.openxmlformats.org/drawingml/2006/wordprocessingDrawing" xmlns:w10="urn:schemas-microsoft-com:office:word" xmlns:w="http://schemas.openxmlformats.org/wordprocessingml/2006/main" xmlns:w14="http://schemas.microsoft.com/office/word/2010/wordml" xmlns:w15="http://schemas.microsoft.com/office/word/2012/wordml" xmlns:w16cex="http://schemas.microsoft.com/office/word/2018/wordml/cex" xmlns:w16cid="http://schemas.microsoft.com/office/word/2016/wordml/cid" xmlns:w16="http://schemas.microsoft.com/office/word/2018/wordml" xmlns:w16sdtdh="http://schemas.microsoft.com/office/word/2020/wordml/sdtdatahash" xmlns:w16se="http://schemas.microsoft.com/office/word/2015/wordml/symex" xmlns:wpg="http://schemas.microsoft.com/office/word/2010/wordprocessingGroup" xmlns:wpi="http://schemas.microsoft.com/office/word/2010/wordprocessingInk" xmlns:wne="http://schemas.microsoft.com/office/word/2006/wordml" xmlns:wps="http://schemas.microsoft.com/office/word/2010/wordprocessingShape" mc:Ignorable="w14 w15 w16se w16cid w16 w16cex w16sdtdh wp14">
+<w:document xmlns:wpc="http://schemas.microsoft.com/office/word/2010/wordprocessingCanvas" xmlns:mc="http://schemas.openxmlformats.org/markup-compatibility/2006" xmlns:o="urn:schemas-microsoft-com:office:office" xmlns:r="http://schemas.openxmlformats.org/officeDocument/2006/relationships" xmlns:m="http://schemas.openxmlformats.org/officeDocument/2006/math" xmlns:v="urn:schemas-microsoft-com:vml" xmlns:wp14="http://schemas.microsoft.com/office/word/2010/wordprocessingDrawing" xmlns:wp="http://schemas.openxmlformats.org/drawingml/2006/wordprocessingDrawing" xmlns:w10="urn:schemas-microsoft-com:office:word" xmlns:w="http://schemas.openxmlformats.org/wordprocessingml/2006/main" xmlns:w14="http://schemas.microsoft.com/office/word/2010/wordml" xmlns:w15="http://schemas.microsoft.com/office/word/2012/wordml" xmlns:wpg="http://schemas.microsoft.com/office/word/2010/wordprocessingGroup" xmlns:wpi="http://schemas.microsoft.com/office/word/2010/wordprocessingInk" xmlns:wne="http://schemas.microsoft.com/office/word/2006/wordml" xmlns:wps="http://schemas.microsoft.com/office/word/2010/wordprocessingShape" mc:Ignorable="w14 w15 wp14">
   <w:body>
     <w:p>
       <w:pPr>
@@ -458,6 +458,7 @@
       <w:r>
         <w:rPr>
           <w:noProof/>
+          <w:lang w:val="en-US"/>
         </w:rPr>
         <w:drawing>
           <wp:inline distT="0" distB="0" distL="0" distR="0" wp14:anchorId="3F49C226" wp14:editId="5A8A83B4">
@@ -498,17 +499,12 @@
     </w:p>
     <w:p>
       <w:pPr>
-        <w:jc w:val="both"/>
-        <w:rPr>
-          <w:rFonts w:ascii="Times New Roman" w:hAnsi="Times New Roman" w:cs="Times New Roman"/>
-        </w:rPr>
-      </w:pPr>
-      <w:r>
-        <w:rPr>
-          <w:rFonts w:ascii="Times New Roman" w:hAnsi="Times New Roman" w:cs="Times New Roman"/>
-        </w:rPr>
-        <w:tab/>
-      </w:r>
+        <w:ind w:left="720"/>
+        <w:jc w:val="both"/>
+        <w:rPr>
+          <w:rFonts w:ascii="Times New Roman" w:hAnsi="Times New Roman" w:cs="Times New Roman"/>
+        </w:rPr>
+      </w:pPr>
       <w:r>
         <w:rPr>
           <w:rFonts w:ascii="Times New Roman" w:hAnsi="Times New Roman" w:cs="Times New Roman"/>
@@ -524,19 +520,7 @@
     </w:p>
     <w:p>
       <w:pPr>
-        <w:jc w:val="both"/>
-        <w:rPr>
-          <w:rFonts w:ascii="Times New Roman" w:hAnsi="Times New Roman" w:cs="Times New Roman"/>
-        </w:rPr>
-      </w:pPr>
-    </w:p>
-    <w:p>
-      <w:pPr>
-        <w:pStyle w:val="ListParagraph"/>
-        <w:numPr>
-          <w:ilvl w:val="0"/>
-          <w:numId w:val="2"/>
-        </w:numPr>
+        <w:ind w:left="720"/>
         <w:jc w:val="both"/>
         <w:rPr>
           <w:rFonts w:ascii="Times New Roman" w:hAnsi="Times New Roman" w:cs="Times New Roman"/>
@@ -547,12 +531,18 @@
           <w:rFonts w:ascii="Times New Roman" w:hAnsi="Times New Roman" w:cs="Times New Roman"/>
         </w:rPr>
         <w:lastRenderedPageBreak/>
-        <w:t>Was hyperparameter tuning successful in improving the metrics?</w:t>
-      </w:r>
-    </w:p>
-    <w:p>
-      <w:pPr>
-        <w:jc w:val="center"/>
+        <w:t xml:space="preserve">From the ROC curve we can conclude that Gaussian NB, Logistic Regression models are not good models because the threshold score of True Positive rate is not closer to 1 and threshold score of Negative rate is </w:t>
+      </w:r>
+      <w:r>
+        <w:rPr>
+          <w:rFonts w:ascii="Times New Roman" w:hAnsi="Times New Roman" w:cs="Times New Roman"/>
+        </w:rPr>
+        <w:t>high, Bagging Classifier and Random Forest Classifier models are good because the threshold score of True Positive rate is closer to 1 and threshold score of Negative rate is low,</w:t>
+      </w:r>
+    </w:p>
+    <w:p>
+      <w:pPr>
+        <w:jc w:val="both"/>
         <w:rPr>
           <w:rFonts w:ascii="Times New Roman" w:hAnsi="Times New Roman" w:cs="Times New Roman"/>
         </w:rPr>
@@ -560,12 +550,13 @@
       <w:r>
         <w:rPr>
           <w:noProof/>
+          <w:lang w:val="en-US"/>
         </w:rPr>
         <w:drawing>
-          <wp:inline distT="0" distB="0" distL="0" distR="0" wp14:anchorId="4E554F7D" wp14:editId="5C5EAB14">
-            <wp:extent cx="4259806" cy="2048256"/>
-            <wp:effectExtent l="0" t="0" r="7620" b="9525"/>
-            <wp:docPr id="4" name="Picture 4"/>
+          <wp:inline distT="0" distB="0" distL="0" distR="0" wp14:anchorId="5AFCA1BE" wp14:editId="28D5CF44">
+            <wp:extent cx="4751715" cy="2977286"/>
+            <wp:effectExtent l="0" t="0" r="0" b="0"/>
+            <wp:docPr id="3" name="Picture 3"/>
             <wp:cNvGraphicFramePr>
               <a:graphicFrameLocks xmlns:a="http://schemas.openxmlformats.org/drawingml/2006/main" noChangeAspect="1"/>
             </wp:cNvGraphicFramePr>
@@ -585,7 +576,7 @@
                   <pic:spPr>
                     <a:xfrm>
                       <a:off x="0" y="0"/>
-                      <a:ext cx="4283750" cy="2059769"/>
+                      <a:ext cx="4762916" cy="2984304"/>
                     </a:xfrm>
                     <a:prstGeom prst="rect">
                       <a:avLst/>
@@ -605,91 +596,41 @@
           <w:rFonts w:ascii="Times New Roman" w:hAnsi="Times New Roman" w:cs="Times New Roman"/>
         </w:rPr>
       </w:pPr>
-      <w:r>
-        <w:rPr>
-          <w:rFonts w:ascii="Times New Roman" w:hAnsi="Times New Roman" w:cs="Times New Roman"/>
-        </w:rPr>
-        <w:tab/>
-      </w:r>
-      <w:r>
-        <w:rPr>
-          <w:rFonts w:ascii="Times New Roman" w:hAnsi="Times New Roman" w:cs="Times New Roman"/>
-        </w:rPr>
-        <w:t xml:space="preserve">On the two algorithms that performed the worst and best, we tried </w:t>
-      </w:r>
-      <w:r>
-        <w:rPr>
-          <w:rFonts w:ascii="Times New Roman" w:hAnsi="Times New Roman" w:cs="Times New Roman"/>
-        </w:rPr>
-        <w:t>tuning the</w:t>
-      </w:r>
-      <w:r>
-        <w:rPr>
-          <w:rFonts w:ascii="Times New Roman" w:hAnsi="Times New Roman" w:cs="Times New Roman"/>
-        </w:rPr>
-        <w:t xml:space="preserve"> hyperparameters. As can be seen, the accuracy of algorithms that performed poorly in their original form has improved. </w:t>
-      </w:r>
-      <w:r>
-        <w:rPr>
-          <w:rFonts w:ascii="Times New Roman" w:hAnsi="Times New Roman" w:cs="Times New Roman"/>
-        </w:rPr>
-        <w:t>The tuned Bagging algorithms formed poorly compared to its base version and the</w:t>
-      </w:r>
-      <w:r>
-        <w:rPr>
-          <w:rFonts w:ascii="Times New Roman" w:hAnsi="Times New Roman" w:cs="Times New Roman"/>
-        </w:rPr>
-        <w:t xml:space="preserve">re is a slight </w:t>
-      </w:r>
-      <w:r>
-        <w:rPr>
-          <w:rFonts w:ascii="Times New Roman" w:hAnsi="Times New Roman" w:cs="Times New Roman"/>
-        </w:rPr>
-        <w:t xml:space="preserve">decrease </w:t>
-      </w:r>
-      <w:r>
-        <w:rPr>
-          <w:rFonts w:ascii="Times New Roman" w:hAnsi="Times New Roman" w:cs="Times New Roman"/>
-        </w:rPr>
-        <w:t>in</w:t>
-      </w:r>
-      <w:r>
-        <w:rPr>
-          <w:rFonts w:ascii="Times New Roman" w:hAnsi="Times New Roman" w:cs="Times New Roman"/>
-        </w:rPr>
-        <w:t xml:space="preserve"> accuracy for th</w:t>
-      </w:r>
-      <w:r>
-        <w:rPr>
-          <w:rFonts w:ascii="Times New Roman" w:hAnsi="Times New Roman" w:cs="Times New Roman"/>
-        </w:rPr>
-        <w:t>e random forest classifier</w:t>
-      </w:r>
-      <w:r>
-        <w:rPr>
-          <w:rFonts w:ascii="Times New Roman" w:hAnsi="Times New Roman" w:cs="Times New Roman"/>
-        </w:rPr>
-        <w:t xml:space="preserve"> algorithms that did well</w:t>
-      </w:r>
-      <w:r>
-        <w:rPr>
-          <w:rFonts w:ascii="Times New Roman" w:hAnsi="Times New Roman" w:cs="Times New Roman"/>
-        </w:rPr>
-        <w:t xml:space="preserve"> with the base model.</w:t>
-      </w:r>
-    </w:p>
-    <w:p>
-      <w:pPr>
-        <w:jc w:val="both"/>
-        <w:rPr>
-          <w:rFonts w:ascii="Times New Roman" w:hAnsi="Times New Roman" w:cs="Times New Roman"/>
-        </w:rPr>
-      </w:pPr>
-    </w:p>
-    <w:p>
-      <w:pPr>
-        <w:ind w:firstLine="720"/>
-        <w:jc w:val="both"/>
+    </w:p>
+    <w:p>
+      <w:pPr>
+        <w:pStyle w:val="ListParagraph"/>
+        <w:numPr>
+          <w:ilvl w:val="0"/>
+          <w:numId w:val="2"/>
+        </w:numPr>
+        <w:jc w:val="both"/>
+        <w:rPr>
+          <w:rFonts w:ascii="Times New Roman" w:hAnsi="Times New Roman" w:cs="Times New Roman"/>
+        </w:rPr>
+      </w:pPr>
+      <w:r>
+        <w:rPr>
+          <w:rFonts w:ascii="Times New Roman" w:hAnsi="Times New Roman" w:cs="Times New Roman"/>
+        </w:rPr>
+        <w:t xml:space="preserve">Was </w:t>
+      </w:r>
+      <w:r>
+        <w:rPr>
+          <w:rFonts w:ascii="Times New Roman" w:hAnsi="Times New Roman" w:cs="Times New Roman"/>
+        </w:rPr>
+        <w:t>hyper parameter</w:t>
+      </w:r>
+      <w:r>
+        <w:rPr>
+          <w:rFonts w:ascii="Times New Roman" w:hAnsi="Times New Roman" w:cs="Times New Roman"/>
+        </w:rPr>
+        <w:t xml:space="preserve"> tuning successful in improving the metrics?</w:t>
+      </w:r>
+    </w:p>
+    <w:p>
+      <w:pPr>
+        <w:jc w:val="center"/>
         <w:rPr>
           <w:rFonts w:ascii="Times New Roman" w:hAnsi="Times New Roman" w:cs="Times New Roman"/>
         </w:rPr>
@@ -697,12 +638,13 @@
       <w:r>
         <w:rPr>
           <w:noProof/>
+          <w:lang w:val="en-US"/>
         </w:rPr>
         <w:drawing>
-          <wp:inline distT="0" distB="0" distL="0" distR="0" wp14:anchorId="2D998C12" wp14:editId="36DE5E94">
-            <wp:extent cx="4751715" cy="2977286"/>
-            <wp:effectExtent l="0" t="0" r="0" b="0"/>
-            <wp:docPr id="3" name="Picture 3"/>
+          <wp:inline distT="0" distB="0" distL="0" distR="0" wp14:anchorId="4E554F7D" wp14:editId="5C5EAB14">
+            <wp:extent cx="4259806" cy="2048256"/>
+            <wp:effectExtent l="0" t="0" r="7620" b="9525"/>
+            <wp:docPr id="4" name="Picture 4"/>
             <wp:cNvGraphicFramePr>
               <a:graphicFrameLocks xmlns:a="http://schemas.openxmlformats.org/drawingml/2006/main" noChangeAspect="1"/>
             </wp:cNvGraphicFramePr>
@@ -722,7 +664,7 @@
                   <pic:spPr>
                     <a:xfrm>
                       <a:off x="0" y="0"/>
-                      <a:ext cx="4762916" cy="2984304"/>
+                      <a:ext cx="4283750" cy="2059769"/>
                     </a:xfrm>
                     <a:prstGeom prst="rect">
                       <a:avLst/>
@@ -737,79 +679,261 @@
     </w:p>
     <w:p>
       <w:pPr>
-        <w:pStyle w:val="pw-post-body-paragraph"/>
-        <w:shd w:val="clear" w:color="auto" w:fill="FFFFFF"/>
-        <w:spacing w:before="480" w:beforeAutospacing="0" w:after="0" w:afterAutospacing="0" w:line="480" w:lineRule="atLeast"/>
-        <w:jc w:val="both"/>
-        <w:rPr>
-          <w:b/>
-          <w:bCs/>
+        <w:ind w:left="720"/>
+        <w:jc w:val="both"/>
+        <w:rPr>
+          <w:rFonts w:ascii="Georgia" w:hAnsi="Georgia"/>
           <w:color w:val="292929"/>
           <w:spacing w:val="-1"/>
-          <w:sz w:val="22"/>
-          <w:szCs w:val="22"/>
-        </w:rPr>
-      </w:pPr>
-      <w:r>
+          <w:sz w:val="30"/>
+          <w:szCs w:val="30"/>
+          <w:shd w:val="clear" w:color="auto" w:fill="FFFFFF"/>
+        </w:rPr>
+      </w:pPr>
+      <w:r>
+        <w:rPr>
+          <w:rFonts w:ascii="Times New Roman" w:hAnsi="Times New Roman" w:cs="Times New Roman"/>
+        </w:rPr>
+        <w:t xml:space="preserve">On the two algorithms that performed the worst and best, we tried </w:t>
+      </w:r>
+      <w:r>
+        <w:rPr>
+          <w:rFonts w:ascii="Times New Roman" w:hAnsi="Times New Roman" w:cs="Times New Roman"/>
+        </w:rPr>
+        <w:t>tuning the</w:t>
+      </w:r>
+      <w:r>
+        <w:rPr>
+          <w:rFonts w:ascii="Times New Roman" w:hAnsi="Times New Roman" w:cs="Times New Roman"/>
+        </w:rPr>
+        <w:t xml:space="preserve"> hyperparameters. As can be seen, the accuracy of algorithms that performed poorly in their original form has improved. </w:t>
+      </w:r>
+      <w:r>
+        <w:rPr>
+          <w:rFonts w:ascii="Times New Roman" w:hAnsi="Times New Roman" w:cs="Times New Roman"/>
+        </w:rPr>
+        <w:t>T</w:t>
+      </w:r>
+      <w:r>
+        <w:rPr>
+          <w:rFonts w:ascii="Times New Roman" w:hAnsi="Times New Roman" w:cs="Times New Roman"/>
+        </w:rPr>
+        <w:t xml:space="preserve">he </w:t>
+      </w:r>
+      <w:r>
+        <w:rPr>
+          <w:rFonts w:ascii="Times New Roman" w:hAnsi="Times New Roman" w:cs="Times New Roman"/>
+        </w:rPr>
+        <w:t>Random Forest Classifier algorithm is tuned using Grid Search and the observed result</w:t>
+      </w:r>
+      <w:r>
+        <w:rPr>
+          <w:rFonts w:ascii="Times New Roman" w:hAnsi="Times New Roman" w:cs="Times New Roman"/>
+        </w:rPr>
+        <w:t xml:space="preserve"> </w:t>
+      </w:r>
+      <w:r>
+        <w:rPr>
+          <w:rFonts w:ascii="Times New Roman" w:hAnsi="Times New Roman" w:cs="Times New Roman"/>
+        </w:rPr>
+        <w:t xml:space="preserve">is that tuned Random Forest Classifier algorithm has slight increase in accuracy when compared to its base model. </w:t>
+      </w:r>
+      <w:r>
+        <w:rPr>
+          <w:rFonts w:ascii="Times New Roman" w:hAnsi="Times New Roman" w:cs="Times New Roman"/>
+        </w:rPr>
+        <w:t>Bagging algorithm</w:t>
+      </w:r>
+      <w:r>
+        <w:rPr>
+          <w:rFonts w:ascii="Times New Roman" w:hAnsi="Times New Roman" w:cs="Times New Roman"/>
+        </w:rPr>
+        <w:t xml:space="preserve"> is tuned by changing base estimator to linearSVC from Decision Tree and the result is it</w:t>
+      </w:r>
+      <w:r>
+        <w:rPr>
+          <w:rFonts w:ascii="Times New Roman" w:hAnsi="Times New Roman" w:cs="Times New Roman"/>
+        </w:rPr>
+        <w:t xml:space="preserve"> </w:t>
+      </w:r>
+      <w:r>
+        <w:rPr>
+          <w:rFonts w:ascii="Times New Roman" w:hAnsi="Times New Roman" w:cs="Times New Roman"/>
+        </w:rPr>
+        <w:t>per</w:t>
+      </w:r>
+      <w:r>
+        <w:rPr>
+          <w:rFonts w:ascii="Times New Roman" w:hAnsi="Times New Roman" w:cs="Times New Roman"/>
+        </w:rPr>
+        <w:t>formed poorly compared to its base version.</w:t>
+      </w:r>
+      <w:r>
+        <w:rPr>
+          <w:rFonts w:ascii="Times New Roman" w:hAnsi="Times New Roman" w:cs="Times New Roman"/>
+        </w:rPr>
+        <w:t xml:space="preserve"> </w:t>
+      </w:r>
+    </w:p>
+    <w:p>
+      <w:pPr>
+        <w:pStyle w:val="ListParagraph"/>
+        <w:numPr>
+          <w:ilvl w:val="0"/>
+          <w:numId w:val="2"/>
+        </w:numPr>
+        <w:jc w:val="both"/>
+        <w:rPr>
+          <w:rFonts w:ascii="Times New Roman" w:hAnsi="Times New Roman" w:cs="Times New Roman"/>
+        </w:rPr>
+      </w:pPr>
+      <w:r>
+        <w:rPr>
+          <w:rFonts w:ascii="Times New Roman" w:hAnsi="Times New Roman" w:cs="Times New Roman"/>
+        </w:rPr>
+        <w:t>What is the accuracy</w:t>
+      </w:r>
+      <w:r>
+        <w:rPr>
+          <w:rFonts w:ascii="Times New Roman" w:hAnsi="Times New Roman" w:cs="Times New Roman"/>
+        </w:rPr>
+        <w:t xml:space="preserve"> </w:t>
+      </w:r>
+      <w:r>
+        <w:rPr>
+          <w:rFonts w:ascii="Times New Roman" w:hAnsi="Times New Roman" w:cs="Times New Roman"/>
+        </w:rPr>
+        <w:t>of the best model on</w:t>
+      </w:r>
+      <w:r>
+        <w:rPr>
+          <w:rFonts w:ascii="Times New Roman" w:hAnsi="Times New Roman" w:cs="Times New Roman"/>
+        </w:rPr>
+        <w:t xml:space="preserve"> Holdout data</w:t>
+      </w:r>
+      <w:r>
+        <w:rPr>
+          <w:rFonts w:ascii="Times New Roman" w:hAnsi="Times New Roman" w:cs="Times New Roman"/>
+        </w:rPr>
+        <w:t>?</w:t>
+      </w:r>
+    </w:p>
+    <w:p>
+      <w:pPr>
+        <w:pStyle w:val="ListParagraph"/>
+        <w:jc w:val="both"/>
+        <w:rPr>
+          <w:rFonts w:ascii="Times New Roman" w:hAnsi="Times New Roman" w:cs="Times New Roman"/>
+        </w:rPr>
+      </w:pPr>
+      <w:r>
+        <w:rPr>
+          <w:rFonts w:ascii="Times New Roman" w:hAnsi="Times New Roman" w:cs="Times New Roman"/>
+        </w:rPr>
+        <w:t>Accuracy on holdout data using bagging algorithm is 98.95</w:t>
+      </w:r>
+    </w:p>
+    <w:p>
+      <w:pPr>
+        <w:jc w:val="both"/>
         <w:rPr>
           <w:b/>
-          <w:bCs/>
-          <w:color w:val="292929"/>
-          <w:spacing w:val="-1"/>
-          <w:sz w:val="22"/>
-          <w:szCs w:val="22"/>
-        </w:rPr>
-        <w:t>Final Conclusions:</w:t>
-      </w:r>
-    </w:p>
-    <w:p>
-      <w:pPr>
-        <w:pStyle w:val="ti"/>
-        <w:shd w:val="clear" w:color="auto" w:fill="FFFFFF"/>
-        <w:spacing w:before="274" w:beforeAutospacing="0" w:after="0" w:afterAutospacing="0" w:line="420" w:lineRule="atLeast"/>
-        <w:jc w:val="both"/>
-        <w:rPr>
-          <w:color w:val="292929"/>
-          <w:spacing w:val="-1"/>
-          <w:sz w:val="22"/>
-          <w:szCs w:val="22"/>
-        </w:rPr>
-      </w:pPr>
-      <w:r>
-        <w:rPr>
-          <w:color w:val="292929"/>
-          <w:spacing w:val="-1"/>
-          <w:sz w:val="22"/>
-          <w:szCs w:val="22"/>
+        </w:rPr>
+      </w:pPr>
+    </w:p>
+    <w:p>
+      <w:pPr>
+        <w:jc w:val="both"/>
+        <w:rPr>
+          <w:rFonts w:ascii="Times New Roman" w:hAnsi="Times New Roman" w:cs="Times New Roman"/>
+        </w:rPr>
+      </w:pPr>
+      <w:bookmarkStart w:id="0" w:name="_GoBack"/>
+      <w:bookmarkEnd w:id="0"/>
+      <w:r>
+        <w:rPr>
+          <w:b/>
+        </w:rPr>
+        <w:lastRenderedPageBreak/>
+        <w:t>Final Conclusions</w:t>
+      </w:r>
+      <w:r>
+        <w:t>:</w:t>
+      </w:r>
+    </w:p>
+    <w:p>
+      <w:pPr>
+        <w:jc w:val="both"/>
+        <w:rPr>
+          <w:rFonts w:ascii="Times New Roman" w:hAnsi="Times New Roman" w:cs="Times New Roman"/>
+        </w:rPr>
+      </w:pPr>
+      <w:r>
+        <w:rPr>
+          <w:rFonts w:ascii="Times New Roman" w:hAnsi="Times New Roman" w:cs="Times New Roman"/>
         </w:rPr>
         <w:t xml:space="preserve">The best results that </w:t>
       </w:r>
       <w:r>
         <w:rPr>
-          <w:color w:val="292929"/>
-          <w:spacing w:val="-1"/>
-          <w:sz w:val="22"/>
-          <w:szCs w:val="22"/>
+          <w:rFonts w:ascii="Times New Roman" w:hAnsi="Times New Roman" w:cs="Times New Roman"/>
         </w:rPr>
         <w:t xml:space="preserve">we </w:t>
       </w:r>
       <w:r>
         <w:rPr>
-          <w:color w:val="292929"/>
-          <w:spacing w:val="-1"/>
-          <w:sz w:val="22"/>
-          <w:szCs w:val="22"/>
-        </w:rPr>
-        <w:t>got came from ensemble models. Naive Bayes and KNN models had relatively smaller accuracy values in this project.</w:t>
-      </w:r>
-    </w:p>
-    <w:p>
-      <w:pPr>
-        <w:jc w:val="both"/>
-        <w:rPr>
-          <w:rFonts w:ascii="Times New Roman" w:hAnsi="Times New Roman" w:cs="Times New Roman"/>
-        </w:rPr>
-      </w:pPr>
+          <w:rFonts w:ascii="Times New Roman" w:hAnsi="Times New Roman" w:cs="Times New Roman"/>
+        </w:rPr>
+        <w:t>got came from ensemble models</w:t>
+      </w:r>
+      <w:r>
+        <w:rPr>
+          <w:rFonts w:ascii="Times New Roman" w:hAnsi="Times New Roman" w:cs="Times New Roman"/>
+        </w:rPr>
+        <w:t xml:space="preserve">, which </w:t>
+      </w:r>
+      <w:r>
+        <w:rPr>
+          <w:rFonts w:ascii="Times New Roman" w:hAnsi="Times New Roman" w:cs="Times New Roman"/>
+        </w:rPr>
+        <w:t>reduce variance and improve performance over their constituent learning models</w:t>
+      </w:r>
+      <w:r>
+        <w:rPr>
+          <w:rFonts w:ascii="Times New Roman" w:hAnsi="Times New Roman" w:cs="Times New Roman"/>
+        </w:rPr>
+        <w:t xml:space="preserve">. </w:t>
+      </w:r>
+      <w:r>
+        <w:rPr>
+          <w:rFonts w:ascii="Times New Roman" w:hAnsi="Times New Roman" w:cs="Times New Roman"/>
+        </w:rPr>
+        <w:t>Gaussian NB</w:t>
+      </w:r>
+      <w:r>
+        <w:rPr>
+          <w:rFonts w:ascii="Times New Roman" w:hAnsi="Times New Roman" w:cs="Times New Roman"/>
+        </w:rPr>
+        <w:t xml:space="preserve"> and </w:t>
+      </w:r>
+      <w:r>
+        <w:rPr>
+          <w:rFonts w:ascii="Times New Roman" w:hAnsi="Times New Roman" w:cs="Times New Roman"/>
+        </w:rPr>
+        <w:t>Logistic Regression</w:t>
+      </w:r>
+      <w:r>
+        <w:rPr>
+          <w:rFonts w:ascii="Times New Roman" w:hAnsi="Times New Roman" w:cs="Times New Roman"/>
+        </w:rPr>
+        <w:t xml:space="preserve"> models had relatively </w:t>
+      </w:r>
+      <w:r>
+        <w:rPr>
+          <w:rFonts w:ascii="Times New Roman" w:hAnsi="Times New Roman" w:cs="Times New Roman"/>
+        </w:rPr>
+        <w:t>smaller accuracy values, Bagging Classifier with Decision Trees and Random Forest Classifier models had relatively larger accuracy values in this project.</w:t>
+      </w:r>
     </w:p>
     <w:sectPr>
       <w:pgSz w:w="11906" w:h="16838"/>
@@ -822,7 +946,7 @@
 </file>
 
 <file path=word/numbering.xml><?xml version="1.0" encoding="utf-8"?>
-<w:numbering xmlns:wpc="http://schemas.microsoft.com/office/word/2010/wordprocessingCanvas" xmlns:cx="http://schemas.microsoft.com/office/drawing/2014/chartex" xmlns:cx1="http://schemas.microsoft.com/office/drawing/2015/9/8/chartex" xmlns:cx2="http://schemas.microsoft.com/office/drawing/2015/10/21/chartex" xmlns:cx3="http://schemas.microsoft.com/office/drawing/2016/5/9/chartex" xmlns:cx4="http://schemas.microsoft.com/office/drawing/2016/5/10/chartex" xmlns:cx5="http://schemas.microsoft.com/office/drawing/2016/5/11/chartex" xmlns:cx6="http://schemas.microsoft.com/office/drawing/2016/5/12/chartex" xmlns:cx7="http://schemas.microsoft.com/office/drawing/2016/5/13/chartex" xmlns:cx8="http://schemas.microsoft.com/office/drawing/2016/5/14/chartex" xmlns:mc="http://schemas.openxmlformats.org/markup-compatibility/2006" xmlns:aink="http://schemas.microsoft.com/office/drawing/2016/ink" xmlns:am3d="http://schemas.microsoft.com/office/drawing/2017/model3d" xmlns:o="urn:schemas-microsoft-com:office:office" xmlns:oel="http://schemas.microsoft.com/office/2019/extlst" xmlns:r="http://schemas.openxmlformats.org/officeDocument/2006/relationships" xmlns:m="http://schemas.openxmlformats.org/officeDocument/2006/math" xmlns:v="urn:schemas-microsoft-com:vml" xmlns:wp14="http://schemas.microsoft.com/office/word/2010/wordprocessingDrawing" xmlns:wp="http://schemas.openxmlformats.org/drawingml/2006/wordprocessingDrawing" xmlns:w10="urn:schemas-microsoft-com:office:word" xmlns:w="http://schemas.openxmlformats.org/wordprocessingml/2006/main" xmlns:w14="http://schemas.microsoft.com/office/word/2010/wordml" xmlns:w15="http://schemas.microsoft.com/office/word/2012/wordml" xmlns:w16cex="http://schemas.microsoft.com/office/word/2018/wordml/cex" xmlns:w16cid="http://schemas.microsoft.com/office/word/2016/wordml/cid" xmlns:w16="http://schemas.microsoft.com/office/word/2018/wordml" xmlns:w16sdtdh="http://schemas.microsoft.com/office/word/2020/wordml/sdtdatahash" xmlns:w16se="http://schemas.microsoft.com/office/word/2015/wordml/symex" xmlns:wpg="http://schemas.microsoft.com/office/word/2010/wordprocessingGroup" xmlns:wpi="http://schemas.microsoft.com/office/word/2010/wordprocessingInk" xmlns:wne="http://schemas.microsoft.com/office/word/2006/wordml" xmlns:wps="http://schemas.microsoft.com/office/word/2010/wordprocessingShape" mc:Ignorable="w14 w15 w16se w16cid w16 w16cex w16sdtdh wp14">
+<w:numbering xmlns:wpc="http://schemas.microsoft.com/office/word/2010/wordprocessingCanvas" xmlns:mc="http://schemas.openxmlformats.org/markup-compatibility/2006" xmlns:o="urn:schemas-microsoft-com:office:office" xmlns:r="http://schemas.openxmlformats.org/officeDocument/2006/relationships" xmlns:m="http://schemas.openxmlformats.org/officeDocument/2006/math" xmlns:v="urn:schemas-microsoft-com:vml" xmlns:wp14="http://schemas.microsoft.com/office/word/2010/wordprocessingDrawing" xmlns:wp="http://schemas.openxmlformats.org/drawingml/2006/wordprocessingDrawing" xmlns:w10="urn:schemas-microsoft-com:office:word" xmlns:w="http://schemas.openxmlformats.org/wordprocessingml/2006/main" xmlns:w14="http://schemas.microsoft.com/office/word/2010/wordml" xmlns:w15="http://schemas.microsoft.com/office/word/2012/wordml" xmlns:wpg="http://schemas.microsoft.com/office/word/2010/wordprocessingGroup" xmlns:wpi="http://schemas.microsoft.com/office/word/2010/wordprocessingInk" xmlns:wne="http://schemas.microsoft.com/office/word/2006/wordml" xmlns:wps="http://schemas.microsoft.com/office/word/2010/wordprocessingShape" mc:Ignorable="w14 w15 wp14">
   <w:abstractNum w:abstractNumId="0" w15:restartNumberingAfterBreak="0">
     <w:nsid w:val="062E45C0"/>
     <w:multiLevelType w:val="hybridMultilevel"/>
@@ -1002,6 +1126,95 @@
     </w:lvl>
   </w:abstractNum>
   <w:abstractNum w:abstractNumId="2" w15:restartNumberingAfterBreak="0">
+    <w:nsid w:val="782B6C66"/>
+    <w:multiLevelType w:val="hybridMultilevel"/>
+    <w:tmpl w:val="C00AF39E"/>
+    <w:lvl w:ilvl="0" w:tplc="92FE7DA6">
+      <w:start w:val="1"/>
+      <w:numFmt w:val="decimal"/>
+      <w:lvlText w:val="%1."/>
+      <w:lvlJc w:val="left"/>
+      <w:pPr>
+        <w:ind w:left="720" w:hanging="360"/>
+      </w:pPr>
+      <w:rPr>
+        <w:rFonts w:hint="default"/>
+      </w:rPr>
+    </w:lvl>
+    <w:lvl w:ilvl="1" w:tplc="40090019" w:tentative="1">
+      <w:start w:val="1"/>
+      <w:numFmt w:val="lowerLetter"/>
+      <w:lvlText w:val="%2."/>
+      <w:lvlJc w:val="left"/>
+      <w:pPr>
+        <w:ind w:left="1440" w:hanging="360"/>
+      </w:pPr>
+    </w:lvl>
+    <w:lvl w:ilvl="2" w:tplc="4009001B" w:tentative="1">
+      <w:start w:val="1"/>
+      <w:numFmt w:val="lowerRoman"/>
+      <w:lvlText w:val="%3."/>
+      <w:lvlJc w:val="right"/>
+      <w:pPr>
+        <w:ind w:left="2160" w:hanging="180"/>
+      </w:pPr>
+    </w:lvl>
+    <w:lvl w:ilvl="3" w:tplc="4009000F" w:tentative="1">
+      <w:start w:val="1"/>
+      <w:numFmt w:val="decimal"/>
+      <w:lvlText w:val="%4."/>
+      <w:lvlJc w:val="left"/>
+      <w:pPr>
+        <w:ind w:left="2880" w:hanging="360"/>
+      </w:pPr>
+    </w:lvl>
+    <w:lvl w:ilvl="4" w:tplc="40090019" w:tentative="1">
+      <w:start w:val="1"/>
+      <w:numFmt w:val="lowerLetter"/>
+      <w:lvlText w:val="%5."/>
+      <w:lvlJc w:val="left"/>
+      <w:pPr>
+        <w:ind w:left="3600" w:hanging="360"/>
+      </w:pPr>
+    </w:lvl>
+    <w:lvl w:ilvl="5" w:tplc="4009001B" w:tentative="1">
+      <w:start w:val="1"/>
+      <w:numFmt w:val="lowerRoman"/>
+      <w:lvlText w:val="%6."/>
+      <w:lvlJc w:val="right"/>
+      <w:pPr>
+        <w:ind w:left="4320" w:hanging="180"/>
+      </w:pPr>
+    </w:lvl>
+    <w:lvl w:ilvl="6" w:tplc="4009000F" w:tentative="1">
+      <w:start w:val="1"/>
+      <w:numFmt w:val="decimal"/>
+      <w:lvlText w:val="%7."/>
+      <w:lvlJc w:val="left"/>
+      <w:pPr>
+        <w:ind w:left="5040" w:hanging="360"/>
+      </w:pPr>
+    </w:lvl>
+    <w:lvl w:ilvl="7" w:tplc="40090019" w:tentative="1">
+      <w:start w:val="1"/>
+      <w:numFmt w:val="lowerLetter"/>
+      <w:lvlText w:val="%8."/>
+      <w:lvlJc w:val="left"/>
+      <w:pPr>
+        <w:ind w:left="5760" w:hanging="360"/>
+      </w:pPr>
+    </w:lvl>
+    <w:lvl w:ilvl="8" w:tplc="4009001B" w:tentative="1">
+      <w:start w:val="1"/>
+      <w:numFmt w:val="lowerRoman"/>
+      <w:lvlText w:val="%9."/>
+      <w:lvlJc w:val="right"/>
+      <w:pPr>
+        <w:ind w:left="6480" w:hanging="180"/>
+      </w:pPr>
+    </w:lvl>
+  </w:abstractNum>
+  <w:abstractNum w:abstractNumId="3" w15:restartNumberingAfterBreak="0">
     <w:nsid w:val="7B36216A"/>
     <w:multiLevelType w:val="multilevel"/>
     <w:tmpl w:val="0D781E54"/>
@@ -1142,20 +1355,23 @@
       </w:rPr>
     </w:lvl>
   </w:abstractNum>
-  <w:num w:numId="1" w16cid:durableId="1118379670">
+  <w:num w:numId="1">
     <w:abstractNumId w:val="0"/>
   </w:num>
-  <w:num w:numId="2" w16cid:durableId="1401246326">
+  <w:num w:numId="2">
     <w:abstractNumId w:val="1"/>
   </w:num>
-  <w:num w:numId="3" w16cid:durableId="503010773">
+  <w:num w:numId="3">
+    <w:abstractNumId w:val="3"/>
+  </w:num>
+  <w:num w:numId="4">
     <w:abstractNumId w:val="2"/>
   </w:num>
 </w:numbering>
 </file>
 
 <file path=word/styles.xml><?xml version="1.0" encoding="utf-8"?>
-<w:styles xmlns:mc="http://schemas.openxmlformats.org/markup-compatibility/2006" xmlns:r="http://schemas.openxmlformats.org/officeDocument/2006/relationships" xmlns:w="http://schemas.openxmlformats.org/wordprocessingml/2006/main" xmlns:w14="http://schemas.microsoft.com/office/word/2010/wordml" xmlns:w15="http://schemas.microsoft.com/office/word/2012/wordml" xmlns:w16cex="http://schemas.microsoft.com/office/word/2018/wordml/cex" xmlns:w16cid="http://schemas.microsoft.com/office/word/2016/wordml/cid" xmlns:w16="http://schemas.microsoft.com/office/word/2018/wordml" xmlns:w16sdtdh="http://schemas.microsoft.com/office/word/2020/wordml/sdtdatahash" xmlns:w16se="http://schemas.microsoft.com/office/word/2015/wordml/symex" mc:Ignorable="w14 w15 w16se w16cid w16 w16cex w16sdtdh">
+<w:styles xmlns:mc="http://schemas.openxmlformats.org/markup-compatibility/2006" xmlns:r="http://schemas.openxmlformats.org/officeDocument/2006/relationships" xmlns:w="http://schemas.openxmlformats.org/wordprocessingml/2006/main" xmlns:w14="http://schemas.microsoft.com/office/word/2010/wordml" xmlns:w15="http://schemas.microsoft.com/office/word/2012/wordml" mc:Ignorable="w14 w15">
   <w:docDefaults>
     <w:rPrDefault>
       <w:rPr>
@@ -1171,7 +1387,7 @@
       </w:pPr>
     </w:pPrDefault>
   </w:docDefaults>
-  <w:latentStyles w:defLockedState="0" w:defUIPriority="99" w:defSemiHidden="0" w:defUnhideWhenUsed="0" w:defQFormat="0" w:count="376">
+  <w:latentStyles w:defLockedState="0" w:defUIPriority="99" w:defSemiHidden="0" w:defUnhideWhenUsed="0" w:defQFormat="0" w:count="371">
     <w:lsdException w:name="Normal" w:uiPriority="0" w:qFormat="1"/>
     <w:lsdException w:name="heading 1" w:uiPriority="9" w:qFormat="1"/>
     <w:lsdException w:name="heading 2" w:semiHidden="1" w:uiPriority="9" w:unhideWhenUsed="1" w:qFormat="1"/>
@@ -1543,11 +1759,6 @@
     <w:lsdException w:name="List Table 5 Dark Accent 6" w:uiPriority="50"/>
     <w:lsdException w:name="List Table 6 Colorful Accent 6" w:uiPriority="51"/>
     <w:lsdException w:name="List Table 7 Colorful Accent 6" w:uiPriority="52"/>
-    <w:lsdException w:name="Mention" w:semiHidden="1" w:unhideWhenUsed="1"/>
-    <w:lsdException w:name="Smart Hyperlink" w:semiHidden="1" w:unhideWhenUsed="1"/>
-    <w:lsdException w:name="Hashtag" w:semiHidden="1" w:unhideWhenUsed="1"/>
-    <w:lsdException w:name="Unresolved Mention" w:semiHidden="1" w:unhideWhenUsed="1"/>
-    <w:lsdException w:name="Smart Link" w:semiHidden="1" w:unhideWhenUsed="1"/>
   </w:latentStyles>
   <w:style w:type="paragraph" w:default="1" w:styleId="Normal">
     <w:name w:val="Normal"/>
@@ -1556,6 +1767,7 @@
   <w:style w:type="character" w:default="1" w:styleId="DefaultParagraphFont">
     <w:name w:val="Default Paragraph Font"/>
     <w:uiPriority w:val="1"/>
+    <w:semiHidden/>
     <w:unhideWhenUsed/>
   </w:style>
   <w:style w:type="table" w:default="1" w:styleId="TableNormal">

</xml_diff>

<commit_message>
Updated report doc with visible roc curve for random forest classifier and updated code comments
</commit_message>
<xml_diff>
--- a/Report.docx
+++ b/Report.docx
@@ -96,7 +96,88 @@
           <w:spacing w:val="-1"/>
           <w:shd w:val="clear" w:color="auto" w:fill="FFFFFF"/>
         </w:rPr>
-        <w:t xml:space="preserve"> attempted to use multiple classification algorithms to identify sky objects such as stars, galaxies, and quasars based on their spectroscopic and photometric properties, and to select the best performing among them.</w:t>
+        <w:t xml:space="preserve"> attempted to use multiple classification algorithms to identify sky objects such as stars, galaxies, and quasars based on their spectroscopic</w:t>
+      </w:r>
+      <w:r>
+        <w:rPr>
+          <w:rFonts w:ascii="Times New Roman" w:hAnsi="Times New Roman" w:cs="Times New Roman"/>
+          <w:color w:val="292929"/>
+          <w:spacing w:val="-1"/>
+          <w:shd w:val="clear" w:color="auto" w:fill="FFFFFF"/>
+        </w:rPr>
+        <w:t xml:space="preserve"> (redshift or spectral type)</w:t>
+      </w:r>
+      <w:r>
+        <w:rPr>
+          <w:rFonts w:ascii="Times New Roman" w:hAnsi="Times New Roman" w:cs="Times New Roman"/>
+          <w:color w:val="292929"/>
+          <w:spacing w:val="-1"/>
+          <w:shd w:val="clear" w:color="auto" w:fill="FFFFFF"/>
+        </w:rPr>
+        <w:t xml:space="preserve"> and photometric</w:t>
+      </w:r>
+      <w:r>
+        <w:rPr>
+          <w:rFonts w:ascii="Times New Roman" w:hAnsi="Times New Roman" w:cs="Times New Roman"/>
+          <w:color w:val="292929"/>
+          <w:spacing w:val="-1"/>
+          <w:shd w:val="clear" w:color="auto" w:fill="FFFFFF"/>
+        </w:rPr>
+        <w:t xml:space="preserve"> (flux or size, brightness)</w:t>
+      </w:r>
+      <w:r>
+        <w:rPr>
+          <w:rFonts w:ascii="Times New Roman" w:hAnsi="Times New Roman" w:cs="Times New Roman"/>
+          <w:color w:val="292929"/>
+          <w:spacing w:val="-1"/>
+          <w:shd w:val="clear" w:color="auto" w:fill="FFFFFF"/>
+        </w:rPr>
+        <w:t xml:space="preserve"> properties, and to select the best performing among them.</w:t>
+      </w:r>
+      <w:r>
+        <w:rPr>
+          <w:rFonts w:ascii="Times New Roman" w:hAnsi="Times New Roman" w:cs="Times New Roman"/>
+          <w:color w:val="292929"/>
+          <w:spacing w:val="-1"/>
+          <w:shd w:val="clear" w:color="auto" w:fill="FFFFFF"/>
+        </w:rPr>
+        <w:t xml:space="preserve"> The dataset is obtained from </w:t>
+      </w:r>
+      <w:r>
+        <w:rPr>
+          <w:rFonts w:ascii="Times New Roman" w:hAnsi="Times New Roman" w:cs="Times New Roman"/>
+          <w:color w:val="292929"/>
+          <w:spacing w:val="-1"/>
+          <w:shd w:val="clear" w:color="auto" w:fill="FFFFFF"/>
+        </w:rPr>
+        <w:t>Sloan</w:t>
+      </w:r>
+      <w:r>
+        <w:rPr>
+          <w:rFonts w:ascii="Times New Roman" w:hAnsi="Times New Roman" w:cs="Times New Roman"/>
+          <w:color w:val="292929"/>
+          <w:spacing w:val="-1"/>
+          <w:shd w:val="clear" w:color="auto" w:fill="FFFFFF"/>
+        </w:rPr>
+        <w:t xml:space="preserve"> </w:t>
+      </w:r>
+      <w:r>
+        <w:rPr>
+          <w:rFonts w:ascii="Times New Roman" w:hAnsi="Times New Roman" w:cs="Times New Roman"/>
+          <w:color w:val="292929"/>
+          <w:spacing w:val="-1"/>
+          <w:shd w:val="clear" w:color="auto" w:fill="FFFFFF"/>
+        </w:rPr>
+        <w:t>Digital Sky Survey</w:t>
+      </w:r>
+      <w:r>
+        <w:rPr>
+          <w:rFonts w:ascii="Times New Roman" w:hAnsi="Times New Roman" w:cs="Times New Roman"/>
+          <w:color w:val="292929"/>
+          <w:spacing w:val="-1"/>
+          <w:shd w:val="clear" w:color="auto" w:fill="FFFFFF"/>
+        </w:rPr>
+        <w:t>.</w:t>
       </w:r>
       <w:r>
         <w:rPr>
@@ -180,7 +261,34 @@
           <w:spacing w:val="-1"/>
           <w:shd w:val="clear" w:color="auto" w:fill="FFFFFF"/>
         </w:rPr>
-        <w:t>To construct a well-working classification model, 11 features were identified as critical.</w:t>
+        <w:t>To construct a well-working classification model, 11 featu</w:t>
+      </w:r>
+      <w:r>
+        <w:rPr>
+          <w:rFonts w:ascii="Times New Roman" w:hAnsi="Times New Roman" w:cs="Times New Roman"/>
+          <w:color w:val="292929"/>
+          <w:spacing w:val="-1"/>
+          <w:shd w:val="clear" w:color="auto" w:fill="FFFFFF"/>
+        </w:rPr>
+        <w:t xml:space="preserve">res were identified as critical which are redshift, flux density and other features related to electromagnetic spectrum </w:t>
+      </w:r>
+      <w:r>
+        <w:rPr>
+          <w:rFonts w:ascii="Times New Roman" w:hAnsi="Times New Roman" w:cs="Times New Roman"/>
+          <w:color w:val="292929"/>
+          <w:spacing w:val="-1"/>
+          <w:shd w:val="clear" w:color="auto" w:fill="FFFFFF"/>
+        </w:rPr>
+        <w:t>colour indexes</w:t>
+      </w:r>
+      <w:r>
+        <w:rPr>
+          <w:rFonts w:ascii="Times New Roman" w:hAnsi="Times New Roman" w:cs="Times New Roman"/>
+          <w:color w:val="292929"/>
+          <w:spacing w:val="-1"/>
+          <w:shd w:val="clear" w:color="auto" w:fill="FFFFFF"/>
+        </w:rPr>
+        <w:t>.</w:t>
       </w:r>
     </w:p>
     <w:p>
@@ -509,7 +617,14 @@
         <w:rPr>
           <w:rFonts w:ascii="Times New Roman" w:hAnsi="Times New Roman" w:cs="Times New Roman"/>
         </w:rPr>
-        <w:t>The accuracy of categorization, rather than minimizing False Negatives, is the most relevant information in this dataset. As a result, we can observe that Random Forest Classifier and Bagging Classifier perform the best based on the table obtained after all algorithms ran their predictions</w:t>
+        <w:t xml:space="preserve">The accuracy of categorization, rather than minimizing False Negatives, is the most relevant information in this dataset. As a result, we can observe that Random Forest Classifier and </w:t>
+      </w:r>
+      <w:r>
+        <w:rPr>
+          <w:rFonts w:ascii="Times New Roman" w:hAnsi="Times New Roman" w:cs="Times New Roman"/>
+        </w:rPr>
+        <w:lastRenderedPageBreak/>
+        <w:t>Bagging Classifier perform the best based on the table obtained after all algorithms ran their predictions</w:t>
       </w:r>
       <w:r>
         <w:rPr>
@@ -530,7 +645,6 @@
         <w:rPr>
           <w:rFonts w:ascii="Times New Roman" w:hAnsi="Times New Roman" w:cs="Times New Roman"/>
         </w:rPr>
-        <w:lastRenderedPageBreak/>
         <w:t xml:space="preserve">From the ROC curve we can conclude that Gaussian NB, Logistic Regression models are not good models because the threshold score of True Positive rate is not closer to 1 and threshold score of Negative rate is </w:t>
       </w:r>
       <w:r>
@@ -547,16 +661,34 @@
           <w:rFonts w:ascii="Times New Roman" w:hAnsi="Times New Roman" w:cs="Times New Roman"/>
         </w:rPr>
       </w:pPr>
+      <w:r>
+        <w:rPr>
+          <w:rFonts w:ascii="Times New Roman" w:hAnsi="Times New Roman" w:cs="Times New Roman"/>
+        </w:rPr>
+        <w:tab/>
+      </w:r>
+      <w:r>
+        <w:rPr>
+          <w:rFonts w:ascii="Times New Roman" w:hAnsi="Times New Roman" w:cs="Times New Roman"/>
+        </w:rPr>
+        <w:tab/>
+      </w:r>
+      <w:r>
+        <w:rPr>
+          <w:rFonts w:ascii="Times New Roman" w:hAnsi="Times New Roman" w:cs="Times New Roman"/>
+        </w:rPr>
+        <w:tab/>
+      </w:r>
       <w:r>
         <w:rPr>
           <w:noProof/>
           <w:lang w:val="en-US"/>
         </w:rPr>
         <w:drawing>
-          <wp:inline distT="0" distB="0" distL="0" distR="0" wp14:anchorId="5AFCA1BE" wp14:editId="28D5CF44">
-            <wp:extent cx="4751715" cy="2977286"/>
-            <wp:effectExtent l="0" t="0" r="0" b="0"/>
-            <wp:docPr id="3" name="Picture 3"/>
+          <wp:inline distT="0" distB="0" distL="0" distR="0" wp14:anchorId="1FF239F8" wp14:editId="2AA6ABBF">
+            <wp:extent cx="5057775" cy="3609975"/>
+            <wp:effectExtent l="0" t="0" r="9525" b="9525"/>
+            <wp:docPr id="6" name="Picture 6"/>
             <wp:cNvGraphicFramePr>
               <a:graphicFrameLocks xmlns:a="http://schemas.openxmlformats.org/drawingml/2006/main" noChangeAspect="1"/>
             </wp:cNvGraphicFramePr>
@@ -576,7 +708,7 @@
                   <pic:spPr>
                     <a:xfrm>
                       <a:off x="0" y="0"/>
-                      <a:ext cx="4762916" cy="2984304"/>
+                      <a:ext cx="5057775" cy="3609975"/>
                     </a:xfrm>
                     <a:prstGeom prst="rect">
                       <a:avLst/>
@@ -588,6 +720,8 @@
           </wp:inline>
         </w:drawing>
       </w:r>
+      <w:bookmarkStart w:id="0" w:name="_GoBack"/>
+      <w:bookmarkEnd w:id="0"/>
     </w:p>
     <w:p>
       <w:pPr>
@@ -736,7 +870,14 @@
         <w:rPr>
           <w:rFonts w:ascii="Times New Roman" w:hAnsi="Times New Roman" w:cs="Times New Roman"/>
         </w:rPr>
-        <w:t xml:space="preserve">is that tuned Random Forest Classifier algorithm has slight increase in accuracy when compared to its base model. </w:t>
+        <w:t xml:space="preserve">is that tuned Random Forest Classifier algorithm has slight increase in accuracy when </w:t>
+      </w:r>
+      <w:r>
+        <w:rPr>
+          <w:rFonts w:ascii="Times New Roman" w:hAnsi="Times New Roman" w:cs="Times New Roman"/>
+        </w:rPr>
+        <w:lastRenderedPageBreak/>
+        <w:t xml:space="preserve">compared to its base model. </w:t>
       </w:r>
       <w:r>
         <w:rPr>
@@ -830,7 +971,13 @@
         <w:rPr>
           <w:rFonts w:ascii="Times New Roman" w:hAnsi="Times New Roman" w:cs="Times New Roman"/>
         </w:rPr>
-        <w:t>Accuracy on holdout data using bagging algorithm is 98.95</w:t>
+        <w:t>Accuracy on holdout data using bagging algorithm</w:t>
+      </w:r>
+      <w:r>
+        <w:rPr>
+          <w:rFonts w:ascii="Times New Roman" w:hAnsi="Times New Roman" w:cs="Times New Roman"/>
+        </w:rPr>
+        <w:t xml:space="preserve"> is 99.44</w:t>
       </w:r>
     </w:p>
     <w:p>
@@ -848,13 +995,10 @@
           <w:rFonts w:ascii="Times New Roman" w:hAnsi="Times New Roman" w:cs="Times New Roman"/>
         </w:rPr>
       </w:pPr>
-      <w:bookmarkStart w:id="0" w:name="_GoBack"/>
-      <w:bookmarkEnd w:id="0"/>
       <w:r>
         <w:rPr>
           <w:b/>
         </w:rPr>
-        <w:lastRenderedPageBreak/>
         <w:t>Final Conclusions</w:t>
       </w:r>
       <w:r>

</xml_diff>